<commit_message>
changed drop.js to include 300 points bonus, updated report
</commit_message>
<xml_diff>
--- a/RIA project report.docx
+++ b/RIA project report.docx
@@ -543,7 +543,7 @@
       </w:r>
     </w:p>
     <w:p>
-      <w:hyperlink r:id="rId5" w:history="1">
+      <w:hyperlink r:id="rId6" w:history="1">
         <w:r>
           <w:rPr>
             <w:rStyle w:val="Hyperlink"/>
@@ -553,7 +553,7 @@
       </w:hyperlink>
     </w:p>
     <w:p>
-      <w:hyperlink r:id="rId6" w:history="1">
+      <w:hyperlink r:id="rId7" w:history="1">
         <w:r>
           <w:rPr>
             <w:rStyle w:val="Hyperlink"/>
@@ -563,7 +563,7 @@
       </w:hyperlink>
     </w:p>
     <w:p>
-      <w:hyperlink r:id="rId7" w:history="1">
+      <w:hyperlink r:id="rId8" w:history="1">
         <w:r>
           <w:rPr>
             <w:rStyle w:val="Hyperlink"/>
@@ -573,7 +573,7 @@
       </w:hyperlink>
     </w:p>
     <w:p>
-      <w:hyperlink r:id="rId8" w:history="1">
+      <w:hyperlink r:id="rId9" w:history="1">
         <w:r>
           <w:rPr>
             <w:rStyle w:val="Hyperlink"/>
@@ -583,7 +583,7 @@
       </w:hyperlink>
     </w:p>
     <w:p>
-      <w:hyperlink r:id="rId9" w:history="1">
+      <w:hyperlink r:id="rId10" w:history="1">
         <w:r>
           <w:rPr>
             <w:rStyle w:val="Hyperlink"/>
@@ -593,7 +593,7 @@
       </w:hyperlink>
     </w:p>
     <w:p>
-      <w:hyperlink r:id="rId10" w:history="1">
+      <w:hyperlink r:id="rId11" w:history="1">
         <w:r>
           <w:rPr>
             <w:rStyle w:val="Hyperlink"/>
@@ -603,7 +603,7 @@
       </w:hyperlink>
     </w:p>
     <w:p>
-      <w:hyperlink r:id="rId11" w:history="1">
+      <w:hyperlink r:id="rId12" w:history="1">
         <w:r>
           <w:rPr>
             <w:rStyle w:val="Hyperlink"/>
@@ -1388,7 +1388,478 @@
       </w:r>
     </w:p>
     <w:p/>
-    <w:p/>
+    <w:p>
+      <w:pPr>
+        <w:rPr>
+          <w:i/>
+          <w:color w:val="FF0000"/>
+        </w:rPr>
+      </w:pPr>
+      <w:r>
+        <w:rPr>
+          <w:i/>
+          <w:color w:val="FF0000"/>
+        </w:rPr>
+        <w:lastRenderedPageBreak/>
+        <w:t>Appendix I</w:t>
+      </w:r>
+    </w:p>
+    <w:p>
+      <w:pPr>
+        <w:rPr>
+          <w:i/>
+          <w:color w:val="FF0000"/>
+        </w:rPr>
+      </w:pPr>
+    </w:p>
+    <w:p>
+      <w:pPr>
+        <w:rPr>
+          <w:i/>
+          <w:color w:val="FF0000"/>
+        </w:rPr>
+      </w:pPr>
+      <w:r>
+        <w:rPr>
+          <w:i/>
+          <w:color w:val="FF0000"/>
+        </w:rPr>
+        <w:t>The game has been showcased (tested?) with two children of 5 years old and a 4 y/o.</w:t>
+      </w:r>
+    </w:p>
+    <w:p>
+      <w:pPr>
+        <w:rPr>
+          <w:i/>
+          <w:color w:val="FF0000"/>
+        </w:rPr>
+      </w:pPr>
+    </w:p>
+    <w:p>
+      <w:pPr>
+        <w:rPr>
+          <w:i/>
+          <w:color w:val="FF0000"/>
+        </w:rPr>
+      </w:pPr>
+      <w:r>
+        <w:rPr>
+          <w:i/>
+          <w:color w:val="FF0000"/>
+        </w:rPr>
+        <w:t>The testing’s purpose was to evaluate the following:</w:t>
+      </w:r>
+    </w:p>
+    <w:p>
+      <w:pPr>
+        <w:rPr>
+          <w:i/>
+          <w:color w:val="FF0000"/>
+        </w:rPr>
+      </w:pPr>
+    </w:p>
+    <w:p>
+      <w:pPr>
+        <w:pStyle w:val="ListParagraph"/>
+        <w:numPr>
+          <w:ilvl w:val="0"/>
+          <w:numId w:val="1"/>
+        </w:numPr>
+        <w:rPr>
+          <w:i/>
+          <w:color w:val="FF0000"/>
+        </w:rPr>
+      </w:pPr>
+      <w:r>
+        <w:rPr>
+          <w:i/>
+          <w:color w:val="FF0000"/>
+        </w:rPr>
+        <w:t>Usability</w:t>
+      </w:r>
+    </w:p>
+    <w:p>
+      <w:pPr>
+        <w:pStyle w:val="ListParagraph"/>
+        <w:numPr>
+          <w:ilvl w:val="0"/>
+          <w:numId w:val="1"/>
+        </w:numPr>
+        <w:rPr>
+          <w:i/>
+          <w:color w:val="FF0000"/>
+        </w:rPr>
+      </w:pPr>
+      <w:r>
+        <w:rPr>
+          <w:i/>
+          <w:color w:val="FF0000"/>
+        </w:rPr>
+        <w:t>Level of entertainment</w:t>
+      </w:r>
+    </w:p>
+    <w:p>
+      <w:pPr>
+        <w:pStyle w:val="ListParagraph"/>
+        <w:numPr>
+          <w:ilvl w:val="0"/>
+          <w:numId w:val="1"/>
+        </w:numPr>
+        <w:rPr>
+          <w:i/>
+          <w:color w:val="FF0000"/>
+        </w:rPr>
+      </w:pPr>
+      <w:r>
+        <w:rPr>
+          <w:i/>
+          <w:color w:val="FF0000"/>
+        </w:rPr>
+        <w:t>Responses</w:t>
+      </w:r>
+    </w:p>
+    <w:p>
+      <w:pPr>
+        <w:pStyle w:val="ListParagraph"/>
+        <w:numPr>
+          <w:ilvl w:val="0"/>
+          <w:numId w:val="1"/>
+        </w:numPr>
+        <w:rPr>
+          <w:i/>
+          <w:color w:val="FF0000"/>
+        </w:rPr>
+      </w:pPr>
+      <w:r>
+        <w:rPr>
+          <w:i/>
+          <w:color w:val="FF0000"/>
+        </w:rPr>
+        <w:t>Interaction</w:t>
+      </w:r>
+    </w:p>
+    <w:p>
+      <w:pPr>
+        <w:pStyle w:val="ListParagraph"/>
+        <w:numPr>
+          <w:ilvl w:val="0"/>
+          <w:numId w:val="1"/>
+        </w:numPr>
+        <w:rPr>
+          <w:i/>
+          <w:color w:val="FF0000"/>
+        </w:rPr>
+      </w:pPr>
+      <w:r>
+        <w:rPr>
+          <w:i/>
+          <w:color w:val="FF0000"/>
+        </w:rPr>
+        <w:t>Level of difficulty</w:t>
+      </w:r>
+    </w:p>
+    <w:p>
+      <w:pPr>
+        <w:rPr>
+          <w:i/>
+          <w:color w:val="FF0000"/>
+        </w:rPr>
+      </w:pPr>
+    </w:p>
+    <w:p>
+      <w:pPr>
+        <w:rPr>
+          <w:i/>
+          <w:color w:val="FF0000"/>
+        </w:rPr>
+      </w:pPr>
+      <w:r>
+        <w:rPr>
+          <w:i/>
+          <w:color w:val="FF0000"/>
+          <w:u w:val="single"/>
+        </w:rPr>
+        <w:t>Usability</w:t>
+      </w:r>
+      <w:r>
+        <w:rPr>
+          <w:i/>
+          <w:color w:val="FF0000"/>
+        </w:rPr>
+        <w:t>: the game is easy to understand and play. Buttons, links and general orientation is clear and easy to follow. The flow of the game allows for a pleasant experience.</w:t>
+      </w:r>
+      <w:r>
+        <w:rPr>
+          <w:i/>
+          <w:color w:val="FF0000"/>
+        </w:rPr>
+        <w:t xml:space="preserve"> Children seemed to specially like the sounds and caricatures moving/hiding to the sides of the game’s container.</w:t>
+      </w:r>
+    </w:p>
+    <w:p>
+      <w:pPr>
+        <w:rPr>
+          <w:i/>
+          <w:color w:val="FF0000"/>
+        </w:rPr>
+      </w:pPr>
+    </w:p>
+    <w:p>
+      <w:pPr>
+        <w:rPr>
+          <w:i/>
+          <w:color w:val="FF0000"/>
+        </w:rPr>
+      </w:pPr>
+      <w:r>
+        <w:rPr>
+          <w:i/>
+          <w:color w:val="FF0000"/>
+          <w:u w:val="single"/>
+        </w:rPr>
+        <w:t>Level of entertainment</w:t>
+      </w:r>
+      <w:r>
+        <w:rPr>
+          <w:i/>
+          <w:color w:val="FF0000"/>
+        </w:rPr>
+        <w:t>: the two children reacted in different ways to the game. The eldest child, who can read, had no issues at all with the early stages of the game (Q &amp; A). The youngest child had a little difficulty as is not able to read, however with the help of an adult who read the questions and possible answers out loud. The child seemed to enjoy the questions and the game in general. The 60 seconds timer in stages one to 3 seemed appropriate for the children to complete the task in hand.</w:t>
+      </w:r>
+    </w:p>
+    <w:p>
+      <w:pPr>
+        <w:rPr>
+          <w:i/>
+          <w:color w:val="FF0000"/>
+        </w:rPr>
+      </w:pPr>
+    </w:p>
+    <w:p>
+      <w:pPr>
+        <w:rPr>
+          <w:i/>
+          <w:color w:val="FF0000"/>
+        </w:rPr>
+      </w:pPr>
+      <w:r>
+        <w:rPr>
+          <w:i/>
+          <w:color w:val="FF0000"/>
+          <w:u w:val="single"/>
+        </w:rPr>
+        <w:t>Responses</w:t>
+      </w:r>
+      <w:r>
+        <w:rPr>
+          <w:i/>
+          <w:color w:val="FF0000"/>
+        </w:rPr>
+        <w:t>: all levels were passed with different levels of ease. The eldest child particularly enjoyed finding the right answer to questions in stages one to three.</w:t>
+      </w:r>
+    </w:p>
+    <w:p>
+      <w:pPr>
+        <w:rPr>
+          <w:i/>
+          <w:color w:val="FF0000"/>
+        </w:rPr>
+      </w:pPr>
+      <w:r>
+        <w:rPr>
+          <w:i/>
+          <w:color w:val="FF0000"/>
+        </w:rPr>
+        <w:t>The youngest child preferred to play with the jigsaw style stages 4 to 6.</w:t>
+      </w:r>
+    </w:p>
+    <w:p>
+      <w:pPr>
+        <w:rPr>
+          <w:i/>
+          <w:color w:val="FF0000"/>
+        </w:rPr>
+      </w:pPr>
+    </w:p>
+    <w:p>
+      <w:pPr>
+        <w:rPr>
+          <w:i/>
+          <w:color w:val="FF0000"/>
+        </w:rPr>
+      </w:pPr>
+      <w:r>
+        <w:rPr>
+          <w:i/>
+          <w:color w:val="FF0000"/>
+          <w:u w:val="single"/>
+        </w:rPr>
+        <w:t>Interaction</w:t>
+      </w:r>
+      <w:r>
+        <w:rPr>
+          <w:i/>
+          <w:color w:val="FF0000"/>
+        </w:rPr>
+        <w:t xml:space="preserve">: </w:t>
+      </w:r>
+      <w:r>
+        <w:rPr>
+          <w:i/>
+          <w:color w:val="FF0000"/>
+        </w:rPr>
+        <w:t xml:space="preserve">the game allows for plenty of user interaction, not only the quiz or jigsaw part of it but in particular the many figures and caricatures moving around the sides of the screen. </w:t>
+      </w:r>
+    </w:p>
+    <w:p>
+      <w:pPr>
+        <w:rPr>
+          <w:i/>
+          <w:color w:val="FF0000"/>
+        </w:rPr>
+      </w:pPr>
+      <w:r>
+        <w:rPr>
+          <w:i/>
+          <w:color w:val="FF0000"/>
+        </w:rPr>
+        <w:t xml:space="preserve">The last 3 stages </w:t>
+      </w:r>
+      <w:proofErr w:type="gramStart"/>
+      <w:r>
+        <w:rPr>
+          <w:i/>
+          <w:color w:val="FF0000"/>
+        </w:rPr>
+        <w:t>allows</w:t>
+      </w:r>
+      <w:proofErr w:type="gramEnd"/>
+      <w:r>
+        <w:rPr>
+          <w:i/>
+          <w:color w:val="FF0000"/>
+        </w:rPr>
+        <w:t xml:space="preserve"> for plenty of user interaction and stimulates creativity.</w:t>
+      </w:r>
+    </w:p>
+    <w:p>
+      <w:pPr>
+        <w:rPr>
+          <w:i/>
+          <w:color w:val="FF0000"/>
+        </w:rPr>
+      </w:pPr>
+    </w:p>
+    <w:p>
+      <w:pPr>
+        <w:rPr>
+          <w:i/>
+          <w:color w:val="FF0000"/>
+        </w:rPr>
+      </w:pPr>
+      <w:r>
+        <w:rPr>
+          <w:i/>
+          <w:color w:val="FF0000"/>
+          <w:u w:val="single"/>
+        </w:rPr>
+        <w:t>Level of difficulty</w:t>
+      </w:r>
+      <w:r>
+        <w:rPr>
+          <w:i/>
+          <w:color w:val="FF0000"/>
+        </w:rPr>
+        <w:t xml:space="preserve">: as mentioned above, the youngest child demonstrated certain difficulty trying to play stages 1 and 2 </w:t>
+      </w:r>
+      <w:proofErr w:type="gramStart"/>
+      <w:r>
+        <w:rPr>
+          <w:i/>
+          <w:color w:val="FF0000"/>
+        </w:rPr>
+        <w:t>( Q</w:t>
+      </w:r>
+      <w:proofErr w:type="gramEnd"/>
+      <w:r>
+        <w:rPr>
+          <w:i/>
+          <w:color w:val="FF0000"/>
+        </w:rPr>
+        <w:t xml:space="preserve"> &amp; A ). However this was not a major issue as an adult helped the child by reading out the questions and answers. After playing a number of rounds, the eldest child found that the questions and answers were always displayed in the same order, making the game too predictable, this prompted the developers to randomize the order in which the answers are presented.</w:t>
+      </w:r>
+    </w:p>
+    <w:p>
+      <w:pPr>
+        <w:rPr>
+          <w:i/>
+          <w:color w:val="FF0000"/>
+        </w:rPr>
+      </w:pPr>
+      <w:r>
+        <w:rPr>
+          <w:i/>
+          <w:color w:val="FF0000"/>
+        </w:rPr>
+        <w:t>The youngest child found the latter part of the game more entertaining, whereas the eldest one enjoyed the whole game equally.</w:t>
+      </w:r>
+    </w:p>
+    <w:p>
+      <w:pPr>
+        <w:rPr>
+          <w:i/>
+          <w:color w:val="FF0000"/>
+        </w:rPr>
+      </w:pPr>
+    </w:p>
+    <w:p>
+      <w:pPr>
+        <w:rPr>
+          <w:i/>
+          <w:color w:val="FF0000"/>
+        </w:rPr>
+      </w:pPr>
+      <w:bookmarkStart w:id="0" w:name="_GoBack"/>
+      <w:r>
+        <w:rPr>
+          <w:i/>
+          <w:color w:val="FF0000"/>
+          <w:u w:val="single"/>
+        </w:rPr>
+        <w:t>Conclusion</w:t>
+      </w:r>
+      <w:bookmarkEnd w:id="0"/>
+      <w:r>
+        <w:rPr>
+          <w:i/>
+          <w:color w:val="FF0000"/>
+        </w:rPr>
+        <w:t xml:space="preserve">:  this test has been very positive as it allowed the developers to fine tune the application. At the time of the first test the application lacked background sounds and some of the visual effects were missing. As well as this the order or the answers was </w:t>
+      </w:r>
+      <w:r>
+        <w:rPr>
+          <w:i/>
+          <w:color w:val="FF0000"/>
+        </w:rPr>
+        <w:t>always the same, this being modified after the test.</w:t>
+      </w:r>
+    </w:p>
+    <w:p>
+      <w:pPr>
+        <w:rPr>
+          <w:i/>
+          <w:color w:val="FF0000"/>
+        </w:rPr>
+      </w:pPr>
+    </w:p>
+    <w:p>
+      <w:pPr>
+        <w:rPr>
+          <w:i/>
+          <w:color w:val="FF0000"/>
+        </w:rPr>
+      </w:pPr>
+    </w:p>
     <w:p/>
     <w:p/>
     <w:p>
@@ -1405,8 +1876,6 @@
           <w:sz w:val="48"/>
         </w:rPr>
       </w:pPr>
-      <w:bookmarkStart w:id="0" w:name="_GoBack"/>
-      <w:bookmarkEnd w:id="0"/>
     </w:p>
     <w:sectPr>
       <w:pgSz w:w="11900" w:h="16840"/>
@@ -1416,6 +1885,127 @@
     </w:sectPr>
   </w:body>
 </w:document>
+</file>
+
+<file path=word/numbering.xml><?xml version="1.0" encoding="utf-8"?>
+<w:numbering xmlns:wpc="http://schemas.microsoft.com/office/word/2010/wordprocessingCanvas" xmlns:mc="http://schemas.openxmlformats.org/markup-compatibility/2006" xmlns:o="urn:schemas-microsoft-com:office:office" xmlns:r="http://schemas.openxmlformats.org/officeDocument/2006/relationships" xmlns:m="http://schemas.openxmlformats.org/officeDocument/2006/math" xmlns:v="urn:schemas-microsoft-com:vml" xmlns:wp14="http://schemas.microsoft.com/office/word/2010/wordprocessingDrawing" xmlns:wp="http://schemas.openxmlformats.org/drawingml/2006/wordprocessingDrawing" xmlns:w10="urn:schemas-microsoft-com:office:word" xmlns:w="http://schemas.openxmlformats.org/wordprocessingml/2006/main" xmlns:w14="http://schemas.microsoft.com/office/word/2010/wordml" xmlns:wpg="http://schemas.microsoft.com/office/word/2010/wordprocessingGroup" xmlns:wpi="http://schemas.microsoft.com/office/word/2010/wordprocessingInk" xmlns:wne="http://schemas.microsoft.com/office/word/2006/wordml" xmlns:wps="http://schemas.microsoft.com/office/word/2010/wordprocessingShape" mc:Ignorable="w14 wp14">
+  <w:abstractNum w:abstractNumId="0">
+    <w:nsid w:val="22362C81"/>
+    <w:multiLevelType w:val="hybridMultilevel"/>
+    <w:tmpl w:val="37669516"/>
+    <w:lvl w:ilvl="0" w:tplc="18090001">
+      <w:start w:val="1"/>
+      <w:numFmt w:val="bullet"/>
+      <w:lvlText w:val=""/>
+      <w:lvlJc w:val="left"/>
+      <w:pPr>
+        <w:ind w:left="720" w:hanging="360"/>
+      </w:pPr>
+      <w:rPr>
+        <w:rFonts w:ascii="Symbol" w:hAnsi="Symbol" w:hint="default"/>
+      </w:rPr>
+    </w:lvl>
+    <w:lvl w:ilvl="1" w:tplc="18090003" w:tentative="1">
+      <w:start w:val="1"/>
+      <w:numFmt w:val="bullet"/>
+      <w:lvlText w:val="o"/>
+      <w:lvlJc w:val="left"/>
+      <w:pPr>
+        <w:ind w:left="1440" w:hanging="360"/>
+      </w:pPr>
+      <w:rPr>
+        <w:rFonts w:ascii="Courier New" w:hAnsi="Courier New" w:cs="Courier New" w:hint="default"/>
+      </w:rPr>
+    </w:lvl>
+    <w:lvl w:ilvl="2" w:tplc="18090005" w:tentative="1">
+      <w:start w:val="1"/>
+      <w:numFmt w:val="bullet"/>
+      <w:lvlText w:val=""/>
+      <w:lvlJc w:val="left"/>
+      <w:pPr>
+        <w:ind w:left="2160" w:hanging="360"/>
+      </w:pPr>
+      <w:rPr>
+        <w:rFonts w:ascii="Wingdings" w:hAnsi="Wingdings" w:hint="default"/>
+      </w:rPr>
+    </w:lvl>
+    <w:lvl w:ilvl="3" w:tplc="18090001" w:tentative="1">
+      <w:start w:val="1"/>
+      <w:numFmt w:val="bullet"/>
+      <w:lvlText w:val=""/>
+      <w:lvlJc w:val="left"/>
+      <w:pPr>
+        <w:ind w:left="2880" w:hanging="360"/>
+      </w:pPr>
+      <w:rPr>
+        <w:rFonts w:ascii="Symbol" w:hAnsi="Symbol" w:hint="default"/>
+      </w:rPr>
+    </w:lvl>
+    <w:lvl w:ilvl="4" w:tplc="18090003" w:tentative="1">
+      <w:start w:val="1"/>
+      <w:numFmt w:val="bullet"/>
+      <w:lvlText w:val="o"/>
+      <w:lvlJc w:val="left"/>
+      <w:pPr>
+        <w:ind w:left="3600" w:hanging="360"/>
+      </w:pPr>
+      <w:rPr>
+        <w:rFonts w:ascii="Courier New" w:hAnsi="Courier New" w:cs="Courier New" w:hint="default"/>
+      </w:rPr>
+    </w:lvl>
+    <w:lvl w:ilvl="5" w:tplc="18090005" w:tentative="1">
+      <w:start w:val="1"/>
+      <w:numFmt w:val="bullet"/>
+      <w:lvlText w:val=""/>
+      <w:lvlJc w:val="left"/>
+      <w:pPr>
+        <w:ind w:left="4320" w:hanging="360"/>
+      </w:pPr>
+      <w:rPr>
+        <w:rFonts w:ascii="Wingdings" w:hAnsi="Wingdings" w:hint="default"/>
+      </w:rPr>
+    </w:lvl>
+    <w:lvl w:ilvl="6" w:tplc="18090001" w:tentative="1">
+      <w:start w:val="1"/>
+      <w:numFmt w:val="bullet"/>
+      <w:lvlText w:val=""/>
+      <w:lvlJc w:val="left"/>
+      <w:pPr>
+        <w:ind w:left="5040" w:hanging="360"/>
+      </w:pPr>
+      <w:rPr>
+        <w:rFonts w:ascii="Symbol" w:hAnsi="Symbol" w:hint="default"/>
+      </w:rPr>
+    </w:lvl>
+    <w:lvl w:ilvl="7" w:tplc="18090003" w:tentative="1">
+      <w:start w:val="1"/>
+      <w:numFmt w:val="bullet"/>
+      <w:lvlText w:val="o"/>
+      <w:lvlJc w:val="left"/>
+      <w:pPr>
+        <w:ind w:left="5760" w:hanging="360"/>
+      </w:pPr>
+      <w:rPr>
+        <w:rFonts w:ascii="Courier New" w:hAnsi="Courier New" w:cs="Courier New" w:hint="default"/>
+      </w:rPr>
+    </w:lvl>
+    <w:lvl w:ilvl="8" w:tplc="18090005" w:tentative="1">
+      <w:start w:val="1"/>
+      <w:numFmt w:val="bullet"/>
+      <w:lvlText w:val=""/>
+      <w:lvlJc w:val="left"/>
+      <w:pPr>
+        <w:ind w:left="6480" w:hanging="360"/>
+      </w:pPr>
+      <w:rPr>
+        <w:rFonts w:ascii="Wingdings" w:hAnsi="Wingdings" w:hint="default"/>
+      </w:rPr>
+    </w:lvl>
+  </w:abstractNum>
+  <w:num w:numId="1">
+    <w:abstractNumId w:val="0"/>
+  </w:num>
+</w:numbering>
 </file>
 
 <file path=word/styles.xml><?xml version="1.0" encoding="utf-8"?>
@@ -1611,6 +2201,17 @@
       <w:color w:val="0000FF" w:themeColor="hyperlink"/>
       <w:u w:val="single"/>
     </w:rPr>
+  </w:style>
+  <w:style w:type="paragraph" w:styleId="ListParagraph">
+    <w:name w:val="List Paragraph"/>
+    <w:basedOn w:val="Normal"/>
+    <w:uiPriority w:val="34"/>
+    <w:qFormat/>
+    <w:rsid w:val="00583BE2"/>
+    <w:pPr>
+      <w:ind w:left="720"/>
+      <w:contextualSpacing/>
+    </w:pPr>
   </w:style>
 </w:styles>
 </file>
@@ -1808,6 +2409,17 @@
       <w:color w:val="0000FF" w:themeColor="hyperlink"/>
       <w:u w:val="single"/>
     </w:rPr>
+  </w:style>
+  <w:style w:type="paragraph" w:styleId="ListParagraph">
+    <w:name w:val="List Paragraph"/>
+    <w:basedOn w:val="Normal"/>
+    <w:uiPriority w:val="34"/>
+    <w:qFormat/>
+    <w:rsid w:val="00583BE2"/>
+    <w:pPr>
+      <w:ind w:left="720"/>
+      <w:contextualSpacing/>
+    </w:pPr>
   </w:style>
 </w:styles>
 </file>

</xml_diff>

<commit_message>
added to word document
</commit_message>
<xml_diff>
--- a/RIA project report.docx
+++ b/RIA project report.docx
@@ -213,16 +213,8 @@
         <w:rPr>
           <w:sz w:val="32"/>
         </w:rPr>
-        <w:t xml:space="preserve">Paul </w:t>
-      </w:r>
-      <w:proofErr w:type="spellStart"/>
-      <w:r>
-        <w:rPr>
-          <w:sz w:val="32"/>
-        </w:rPr>
-        <w:t>Mannion</w:t>
-      </w:r>
-      <w:proofErr w:type="spellEnd"/>
+        <w:t>Paul Mannion</w:t>
+      </w:r>
       <w:r>
         <w:rPr>
           <w:sz w:val="32"/>
@@ -235,6 +227,12 @@
         </w:rPr>
         <w:tab/>
         <w:t>x</w:t>
+      </w:r>
+      <w:r>
+        <w:rPr>
+          <w:sz w:val="32"/>
+        </w:rPr>
+        <w:t>12110744</w:t>
       </w:r>
     </w:p>
     <w:p>
@@ -1230,6 +1228,54 @@
         <w:t>The game has been tested and displays well with all its attributes in the following browsers: Google Chrome, Mozilla Firefox and IE.</w:t>
       </w:r>
     </w:p>
+    <w:p>
+      <w:pPr>
+        <w:rPr>
+          <w:i/>
+          <w:color w:val="FF0000"/>
+        </w:rPr>
+      </w:pPr>
+    </w:p>
+    <w:p>
+      <w:pPr>
+        <w:rPr>
+          <w:b/>
+          <w:color w:val="76923C" w:themeColor="accent3" w:themeShade="BF"/>
+        </w:rPr>
+      </w:pPr>
+      <w:r>
+        <w:rPr>
+          <w:b/>
+          <w:color w:val="76923C" w:themeColor="accent3" w:themeShade="BF"/>
+        </w:rPr>
+        <w:t>Since the addition of the cookie optimum performance is now offered by Mozilla Firefox, which has no issues in dealing with the cookie. In comparison Google Chrome does not allow for the cookie to be in operation as such the user experience in diminished.</w:t>
+      </w:r>
+    </w:p>
+    <w:p>
+      <w:pPr>
+        <w:rPr>
+          <w:b/>
+          <w:color w:val="76923C" w:themeColor="accent3" w:themeShade="BF"/>
+        </w:rPr>
+      </w:pPr>
+    </w:p>
+    <w:p>
+      <w:pPr>
+        <w:rPr>
+          <w:b/>
+          <w:color w:val="76923C" w:themeColor="accent3" w:themeShade="BF"/>
+        </w:rPr>
+      </w:pPr>
+      <w:r>
+        <w:rPr>
+          <w:b/>
+          <w:color w:val="76923C" w:themeColor="accent3" w:themeShade="BF"/>
+        </w:rPr>
+        <w:t>It is recommended that for a full experience of crazy creatures that the game should be played in Mozilla Firefox.</w:t>
+      </w:r>
+      <w:bookmarkStart w:id="0" w:name="_GoBack"/>
+      <w:bookmarkEnd w:id="0"/>
+    </w:p>
     <w:p/>
     <w:p>
       <w:pPr>
@@ -1245,6 +1291,109 @@
       </w:r>
     </w:p>
     <w:p>
+      <w:pPr>
+        <w:rPr>
+          <w:b/>
+          <w:color w:val="76923C" w:themeColor="accent3" w:themeShade="BF"/>
+        </w:rPr>
+      </w:pPr>
+      <w:r>
+        <w:rPr>
+          <w:b/>
+          <w:color w:val="76923C" w:themeColor="accent3" w:themeShade="BF"/>
+        </w:rPr>
+        <w:t>The system incorporates a cookie which is established in the introduction stage, this is a simple cookie to accept text box information in this instance the player’s name.</w:t>
+      </w:r>
+    </w:p>
+    <w:p>
+      <w:pPr>
+        <w:rPr>
+          <w:b/>
+          <w:color w:val="76923C" w:themeColor="accent3" w:themeShade="BF"/>
+        </w:rPr>
+      </w:pPr>
+    </w:p>
+    <w:p>
+      <w:pPr>
+        <w:rPr>
+          <w:b/>
+          <w:color w:val="76923C" w:themeColor="accent3" w:themeShade="BF"/>
+        </w:rPr>
+      </w:pPr>
+      <w:r>
+        <w:rPr>
+          <w:b/>
+          <w:color w:val="76923C" w:themeColor="accent3" w:themeShade="BF"/>
+        </w:rPr>
+        <w:t>With this in place the game has become more than a stateless challenge, it provides some personality which will remember the player throughout the course of the game and provide a cheerful message as the player progresses from stage to stage.</w:t>
+      </w:r>
+    </w:p>
+    <w:p>
+      <w:pPr>
+        <w:rPr>
+          <w:b/>
+          <w:color w:val="76923C" w:themeColor="accent3" w:themeShade="BF"/>
+        </w:rPr>
+      </w:pPr>
+    </w:p>
+    <w:p>
+      <w:pPr>
+        <w:rPr>
+          <w:b/>
+          <w:color w:val="76923C" w:themeColor="accent3" w:themeShade="BF"/>
+        </w:rPr>
+      </w:pPr>
+      <w:r>
+        <w:rPr>
+          <w:b/>
+          <w:color w:val="76923C" w:themeColor="accent3" w:themeShade="BF"/>
+        </w:rPr>
+        <w:t>The cookie in place was the second of the cook</w:t>
+      </w:r>
+      <w:r>
+        <w:rPr>
+          <w:b/>
+          <w:color w:val="76923C" w:themeColor="accent3" w:themeShade="BF"/>
+        </w:rPr>
+        <w:t>ies trialed and provides a more pleasant</w:t>
+      </w:r>
+      <w:r>
+        <w:rPr>
+          <w:b/>
+          <w:color w:val="76923C" w:themeColor="accent3" w:themeShade="BF"/>
+        </w:rPr>
+        <w:t xml:space="preserve"> user experience than </w:t>
+      </w:r>
+      <w:r>
+        <w:rPr>
+          <w:b/>
+          <w:color w:val="76923C" w:themeColor="accent3" w:themeShade="BF"/>
+        </w:rPr>
+        <w:t>the first cookie which was tested. T</w:t>
+      </w:r>
+      <w:r>
+        <w:rPr>
+          <w:b/>
+          <w:color w:val="76923C" w:themeColor="accent3" w:themeShade="BF"/>
+        </w:rPr>
+        <w:t>he first cookie relied on a window prompt</w:t>
+      </w:r>
+      <w:r>
+        <w:rPr>
+          <w:b/>
+          <w:color w:val="76923C" w:themeColor="accent3" w:themeShade="BF"/>
+        </w:rPr>
+        <w:t xml:space="preserve"> for user input </w:t>
+      </w:r>
+      <w:r>
+        <w:rPr>
+          <w:b/>
+          <w:color w:val="76923C" w:themeColor="accent3" w:themeShade="BF"/>
+        </w:rPr>
+        <w:t>rather than a text box and also did not allow a new user name to be entered unless the cookies had been cleared.</w:t>
+      </w:r>
+    </w:p>
+    <w:p>
       <w:r>
         <w:t>Repeat the following for each feature</w:t>
       </w:r>
@@ -1263,6 +1412,7 @@
     </w:p>
     <w:p>
       <w:r>
+        <w:lastRenderedPageBreak/>
         <w:t>Stimulus Response sequences…</w:t>
       </w:r>
     </w:p>
@@ -1324,6 +1474,42 @@
       <w:pPr>
         <w:rPr>
           <w:b/>
+          <w:color w:val="76923C" w:themeColor="accent3" w:themeShade="BF"/>
+        </w:rPr>
+      </w:pPr>
+      <w:r>
+        <w:rPr>
+          <w:b/>
+          <w:color w:val="76923C" w:themeColor="accent3" w:themeShade="BF"/>
+        </w:rPr>
+        <w:t>The game provides a general knowledge quiz for the young learner,</w:t>
+      </w:r>
+      <w:r>
+        <w:rPr>
+          <w:b/>
+          <w:color w:val="76923C" w:themeColor="accent3" w:themeShade="BF"/>
+        </w:rPr>
+        <w:t xml:space="preserve"> for further </w:t>
+      </w:r>
+      <w:r>
+        <w:rPr>
+          <w:b/>
+          <w:color w:val="76923C" w:themeColor="accent3" w:themeShade="BF"/>
+        </w:rPr>
+        <w:t xml:space="preserve">implementation there would be the possibility to introduce specific learning topics such as a mathematics, geography or indeed any required schooling subject this would only require the </w:t>
+      </w:r>
+      <w:r>
+        <w:rPr>
+          <w:b/>
+          <w:color w:val="76923C" w:themeColor="accent3" w:themeShade="BF"/>
+        </w:rPr>
+        <w:t>creation of new stages and the questions to be altered accordingly with this scope crazy creatures offers a great educational tool to parents and teachers.</w:t>
+      </w:r>
+    </w:p>
+    <w:p>
+      <w:pPr>
+        <w:rPr>
+          <w:b/>
         </w:rPr>
       </w:pPr>
     </w:p>
@@ -1400,7 +1586,6 @@
           <w:i/>
           <w:color w:val="FF0000"/>
         </w:rPr>
-        <w:lastRenderedPageBreak/>
         <w:t>Appendix I</w:t>
       </w:r>
     </w:p>
@@ -1624,7 +1809,15 @@
           <w:i/>
           <w:color w:val="FF0000"/>
         </w:rPr>
-        <w:t>: the two children reacted in different ways to the game. The eldest child, who can read, had no issues at all with the early stages of the game (Q &amp; A). The youngest child had a little difficulty as is not able to read, however with the help of an adult who read the questions and possible answers out loud. The child seemed to enjoy the questions and the game in general. The 60 seconds timer in stages one to 3 seemed appropriate for the children to complete the task in hand.</w:t>
+        <w:t xml:space="preserve">: the two children reacted in different ways to the game. The eldest child, who can read, had no issues at all with the early stages of the game (Q &amp; A). The youngest child had a little difficulty as is not able to read, however with </w:t>
+      </w:r>
+      <w:r>
+        <w:rPr>
+          <w:i/>
+          <w:color w:val="FF0000"/>
+        </w:rPr>
+        <w:lastRenderedPageBreak/>
+        <w:t>the help of an adult who read the questions and possible answers out loud. The child seemed to enjoy the questions and the game in general. The 60 seconds timer in stages one to 3 seemed appropriate for the children to complete the task in hand.</w:t>
       </w:r>
     </w:p>
     <w:p>
@@ -1819,7 +2012,6 @@
           <w:color w:val="FF0000"/>
         </w:rPr>
       </w:pPr>
-      <w:bookmarkStart w:id="0" w:name="_GoBack"/>
       <w:r>
         <w:rPr>
           <w:i/>
@@ -1828,7 +2020,6 @@
         </w:rPr>
         <w:t>Conclusion</w:t>
       </w:r>
-      <w:bookmarkEnd w:id="0"/>
       <w:r>
         <w:rPr>
           <w:i/>

</xml_diff>